<commit_message>
V15 - Alchemist sterker.
De Alchemist verwijdert zichzelf niet meer, want dat is te zwak. In
plaats daarvan gooit hij een bommetje, zonder zelf te bewegen.
</commit_message>
<xml_diff>
--- a/Heaven and Earth Reference Sheet.docx
+++ b/Heaven and Earth Reference Sheet.docx
@@ -1515,8 +1515,10 @@
                 <w:sz w:val="24"/>
                 <w:szCs w:val="24"/>
               </w:rPr>
-              <w:t>Can remove both himself and an adjacent piece from the board.</w:t>
-            </w:r>
+              <w:t>Can capture any adjacent piece without moving.</w:t>
+            </w:r>
+            <w:bookmarkStart w:id="0" w:name="_GoBack"/>
+            <w:bookmarkEnd w:id="0"/>
           </w:p>
         </w:tc>
       </w:tr>
@@ -2833,8 +2835,6 @@
           <w:color w:val="404040" w:themeColor="text1" w:themeTint="BF"/>
         </w:rPr>
       </w:pPr>
-      <w:bookmarkStart w:id="0" w:name="_GoBack"/>
-      <w:bookmarkEnd w:id="0"/>
     </w:p>
     <w:tbl>
       <w:tblPr>
@@ -3348,7 +3348,7 @@
                 <w:szCs w:val="24"/>
                 <w:lang w:val="nl-NL"/>
               </w:rPr>
-              <w:t>Kan zowel zichzelf als een aanliggend stuk verwijderen</w:t>
+              <w:t>Kan elk</w:t>
             </w:r>
             <w:r>
               <w:rPr>
@@ -3358,7 +3358,17 @@
                 <w:szCs w:val="24"/>
                 <w:lang w:val="nl-NL"/>
               </w:rPr>
-              <w:t>.</w:t>
+              <w:t xml:space="preserve"> aanliggend stuk</w:t>
+            </w:r>
+            <w:r>
+              <w:rPr>
+                <w:i/>
+                <w:color w:val="404040" w:themeColor="text1" w:themeTint="BF"/>
+                <w:sz w:val="24"/>
+                <w:szCs w:val="24"/>
+                <w:lang w:val="nl-NL"/>
+              </w:rPr>
+              <w:t xml:space="preserve"> slaan zonder te bewegen.</w:t>
             </w:r>
           </w:p>
         </w:tc>

</xml_diff>

<commit_message>
Oude bestanden uit git gehaald; Strateeg
Strategist is geen nederlands woord.
</commit_message>
<xml_diff>
--- a/Heaven and Earth Reference Sheet.docx
+++ b/Heaven and Earth Reference Sheet.docx
@@ -1517,8 +1517,6 @@
               </w:rPr>
               <w:t>Can capture any adjacent piece without moving.</w:t>
             </w:r>
-            <w:bookmarkStart w:id="0" w:name="_GoBack"/>
-            <w:bookmarkEnd w:id="0"/>
           </w:p>
         </w:tc>
       </w:tr>
@@ -3154,8 +3152,10 @@
               <w:rPr>
                 <w:color w:val="404040" w:themeColor="text1" w:themeTint="BF"/>
               </w:rPr>
-              <w:t>Strategist</w:t>
-            </w:r>
+              <w:t>Strateeg</w:t>
+            </w:r>
+            <w:bookmarkStart w:id="0" w:name="_GoBack"/>
+            <w:bookmarkEnd w:id="0"/>
           </w:p>
         </w:tc>
         <w:tc>

</xml_diff>